<commit_message>
Shreyas edits to the script.
</commit_message>
<xml_diff>
--- a/FLL Innovation Project script.docx
+++ b/FLL Innovation Project script.docx
@@ -66,6 +66,14 @@
         </w:rPr>
         <w:t>Engineer 1: Ahan</w:t>
       </w:r>
+      <w:r>
+        <w:rPr>
+          <w:sz w:val="24"/>
+          <w:szCs w:val="24"/>
+        </w:rPr>
+        <w:tab/>
+        <w:t>Number of lines: 2</w:t>
+      </w:r>
     </w:p>
     <w:p>
       <w:pPr>
@@ -81,6 +89,20 @@
         </w:rPr>
         <w:t>Engineer 2: Nolan</w:t>
       </w:r>
+      <w:r>
+        <w:rPr>
+          <w:sz w:val="24"/>
+          <w:szCs w:val="24"/>
+        </w:rPr>
+        <w:tab/>
+      </w:r>
+      <w:r>
+        <w:rPr>
+          <w:sz w:val="24"/>
+          <w:szCs w:val="24"/>
+        </w:rPr>
+        <w:t>Number of lines: 2</w:t>
+      </w:r>
     </w:p>
     <w:p>
       <w:pPr>
@@ -103,6 +125,21 @@
         </w:rPr>
         <w:t>Caleb</w:t>
       </w:r>
+      <w:r>
+        <w:rPr>
+          <w:sz w:val="24"/>
+          <w:szCs w:val="24"/>
+        </w:rPr>
+        <w:tab/>
+        <w:t>Number of lines: 4</w:t>
+      </w:r>
+      <w:r>
+        <w:rPr>
+          <w:sz w:val="24"/>
+          <w:szCs w:val="24"/>
+        </w:rPr>
+        <w:t xml:space="preserve"> </w:t>
+      </w:r>
     </w:p>
     <w:p>
       <w:pPr>
@@ -125,6 +162,21 @@
         </w:rPr>
         <w:t>Shreyas</w:t>
       </w:r>
+      <w:r>
+        <w:rPr>
+          <w:sz w:val="24"/>
+          <w:szCs w:val="24"/>
+        </w:rPr>
+        <w:t xml:space="preserve"> </w:t>
+      </w:r>
+      <w:r>
+        <w:rPr>
+          <w:sz w:val="24"/>
+          <w:szCs w:val="24"/>
+        </w:rPr>
+        <w:tab/>
+        <w:t>Number of lines: 3</w:t>
+      </w:r>
     </w:p>
     <w:p>
       <w:pPr>
@@ -140,6 +192,14 @@
         </w:rPr>
         <w:t>Scientist 3: Krishaa</w:t>
       </w:r>
+      <w:r>
+        <w:rPr>
+          <w:sz w:val="24"/>
+          <w:szCs w:val="24"/>
+        </w:rPr>
+        <w:tab/>
+        <w:t>Number of lines: 2</w:t>
+      </w:r>
     </w:p>
     <w:p>
       <w:pPr>
@@ -154,6 +214,29 @@
           <w:szCs w:val="24"/>
         </w:rPr>
         <w:t>Scientist 4: Alex</w:t>
+      </w:r>
+      <w:r>
+        <w:rPr>
+          <w:sz w:val="24"/>
+          <w:szCs w:val="24"/>
+        </w:rPr>
+        <w:tab/>
+        <w:t>Number of lines: 2</w:t>
+      </w:r>
+    </w:p>
+    <w:p>
+      <w:pPr>
+        <w:rPr>
+          <w:sz w:val="24"/>
+          <w:szCs w:val="24"/>
+        </w:rPr>
+      </w:pPr>
+      <w:r>
+        <w:rPr>
+          <w:sz w:val="24"/>
+          <w:szCs w:val="24"/>
+        </w:rPr>
+        <w:t>*The number of lines does not include the line for everyone</w:t>
       </w:r>
     </w:p>
     <w:p>
@@ -612,7 +695,42 @@
           <w:sz w:val="32"/>
           <w:szCs w:val="32"/>
         </w:rPr>
-        <w:t>The main body of our platform is made of carbon nano tubes which makes our platform lighter to manufacture.</w:t>
+        <w:t xml:space="preserve">The main body of our platform is made of carbon nano tubes </w:t>
+      </w:r>
+      <w:r>
+        <w:rPr>
+          <w:sz w:val="32"/>
+          <w:szCs w:val="32"/>
+        </w:rPr>
+        <w:t xml:space="preserve">which makes our platform lighter than other designs. Furthermore, the ballots </w:t>
+      </w:r>
+      <w:r>
+        <w:rPr>
+          <w:sz w:val="32"/>
+          <w:szCs w:val="32"/>
+        </w:rPr>
+        <w:t>are in</w:t>
+      </w:r>
+      <w:r>
+        <w:rPr>
+          <w:sz w:val="32"/>
+          <w:szCs w:val="32"/>
+        </w:rPr>
+        <w:t xml:space="preserve"> the wings and the things that hold the turbines, the motors are in the main body which is </w:t>
+      </w:r>
+      <w:r>
+        <w:rPr>
+          <w:sz w:val="32"/>
+          <w:szCs w:val="32"/>
+        </w:rPr>
+        <w:t>made from</w:t>
+      </w:r>
+      <w:r>
+        <w:rPr>
+          <w:sz w:val="32"/>
+          <w:szCs w:val="32"/>
+        </w:rPr>
+        <w:t xml:space="preserve"> carbon nanotubes.</w:t>
       </w:r>
     </w:p>
     <w:p>
@@ -667,7 +785,15 @@
           <w:sz w:val="32"/>
           <w:szCs w:val="32"/>
         </w:rPr>
-        <w:t xml:space="preserve">: To build our project, we consulted with some of the experts in the field of marine energy. Our greatest sources of information were Professor Brian Polagaye of the University of Washington and director of Pacific Marine Energy center. </w:t>
+        <w:t xml:space="preserve">: To build our project, we consulted with some of the experts in the field of marine energy. Our greatest sources of information were </w:t>
+      </w:r>
+      <w:r>
+        <w:rPr>
+          <w:sz w:val="32"/>
+          <w:szCs w:val="32"/>
+        </w:rPr>
+        <w:lastRenderedPageBreak/>
+        <w:t xml:space="preserve">Professor Brian Polagaye of the University of Washington and director of Pacific Marine Energy center. </w:t>
       </w:r>
     </w:p>
     <w:p>
@@ -684,7 +810,6 @@
           <w:sz w:val="32"/>
           <w:szCs w:val="32"/>
         </w:rPr>
-        <w:lastRenderedPageBreak/>
         <w:t>Scientist 4</w:t>
       </w:r>
       <w:r>
@@ -693,6 +818,13 @@
           <w:szCs w:val="32"/>
         </w:rPr>
         <w:t>: Also, Ms. Abigale Snortland, Graduate research assistant at University of Washington and engineer at the Pacific Marine Energy Center.</w:t>
+      </w:r>
+      <w:r>
+        <w:rPr>
+          <w:sz w:val="32"/>
+          <w:szCs w:val="32"/>
+        </w:rPr>
+        <w:t xml:space="preserve"> </w:t>
       </w:r>
     </w:p>
     <w:p>
@@ -750,6 +882,81 @@
           <w:szCs w:val="32"/>
         </w:rPr>
       </w:pPr>
+      <w:r>
+        <w:rPr>
+          <w:b/>
+          <w:bCs/>
+          <w:sz w:val="32"/>
+          <w:szCs w:val="32"/>
+        </w:rPr>
+        <w:t>Scientist 2:</w:t>
+      </w:r>
+      <w:r>
+        <w:rPr>
+          <w:sz w:val="32"/>
+          <w:szCs w:val="32"/>
+        </w:rPr>
+        <w:t xml:space="preserve"> In conclusion, tidal has potential for a great future and our solution helps with the weather-related issues.</w:t>
+      </w:r>
+    </w:p>
+    <w:p>
+      <w:pPr>
+        <w:rPr>
+          <w:sz w:val="32"/>
+          <w:szCs w:val="32"/>
+        </w:rPr>
+      </w:pPr>
+      <w:r>
+        <w:rPr>
+          <w:b/>
+          <w:bCs/>
+          <w:sz w:val="32"/>
+          <w:szCs w:val="32"/>
+        </w:rPr>
+        <w:t xml:space="preserve">Everyone: </w:t>
+      </w:r>
+      <w:r>
+        <w:rPr>
+          <w:sz w:val="32"/>
+          <w:szCs w:val="32"/>
+        </w:rPr>
+        <w:t xml:space="preserve">Thank you for listening to our skit on our innovation project </w:t>
+      </w:r>
+      <w:r>
+        <w:rPr>
+          <w:sz w:val="32"/>
+          <w:szCs w:val="32"/>
+        </w:rPr>
+        <w:t>a</w:t>
+      </w:r>
+      <w:r>
+        <w:rPr>
+          <w:sz w:val="32"/>
+          <w:szCs w:val="32"/>
+        </w:rPr>
+        <w:t>nd would l</w:t>
+      </w:r>
+      <w:r>
+        <w:rPr>
+          <w:sz w:val="32"/>
+          <w:szCs w:val="32"/>
+        </w:rPr>
+        <w:t>ov</w:t>
+      </w:r>
+      <w:r>
+        <w:rPr>
+          <w:sz w:val="32"/>
+          <w:szCs w:val="32"/>
+        </w:rPr>
+        <w:t xml:space="preserve">e it if you read the essay, we have given you to enlighten your knowledge of our project! </w:t>
+      </w:r>
+      <w:r>
+        <w:rPr>
+          <w:sz w:val="32"/>
+          <w:szCs w:val="32"/>
+        </w:rPr>
+        <w:t xml:space="preserve">Stay safe, have fun, and stay curious. </w:t>
+      </w:r>
     </w:p>
     <w:sectPr>
       <w:pgSz w:w="12240" w:h="15840"/>

</xml_diff>